<commit_message>
fix(condo): DOMA-4405 fixed ticket blank template
</commit_message>
<xml_diff>
--- a/apps/condo/domains/ticket/templates/TicketBlankExportTemplate.docx
+++ b/apps/condo/domains/ticket/templates/TicketBlankExportTemplate.docx
@@ -306,85 +306,6 @@
           <w:szCs w:val="14"/>
         </w:rPr>
       </w:pPr>
-      <w:r>
-        <w:rPr>
-          <w:rFonts w:ascii="Open Sans" w:hAnsi="Open Sans" w:cs="Open Sans"/>
-          <w:noProof/>
-          <w:sz w:val="14"/>
-          <w:szCs w:val="14"/>
-        </w:rPr>
-        <mc:AlternateContent>
-          <mc:Choice Requires="wps">
-            <w:drawing>
-              <wp:anchor distT="0" distB="0" distL="114300" distR="114300" simplePos="0" relativeHeight="251660288" behindDoc="0" locked="0" layoutInCell="1" allowOverlap="1" wp14:anchorId="28EA0359" wp14:editId="7A3ED574">
-                <wp:simplePos x="0" y="0"/>
-                <wp:positionH relativeFrom="column">
-                  <wp:posOffset>5106035</wp:posOffset>
-                </wp:positionH>
-                <wp:positionV relativeFrom="paragraph">
-                  <wp:posOffset>-1142365</wp:posOffset>
-                </wp:positionV>
-                <wp:extent cx="0" cy="7956000"/>
-                <wp:effectExtent l="0" t="0" r="38100" b="26035"/>
-                <wp:wrapNone/>
-                <wp:docPr id="8" name="Прямая соединительная линия 8"/>
-                <wp:cNvGraphicFramePr/>
-                <a:graphic xmlns:a="http://schemas.openxmlformats.org/drawingml/2006/main">
-                  <a:graphicData uri="http://schemas.microsoft.com/office/word/2010/wordprocessingShape">
-                    <wps:wsp>
-                      <wps:cNvCnPr/>
-                      <wps:spPr>
-                        <a:xfrm flipH="1">
-                          <a:off x="0" y="0"/>
-                          <a:ext cx="0" cy="7956000"/>
-                        </a:xfrm>
-                        <a:prstGeom prst="line">
-                          <a:avLst/>
-                        </a:prstGeom>
-                        <a:ln>
-                          <a:solidFill>
-                            <a:schemeClr val="bg1">
-                              <a:lumMod val="85000"/>
-                            </a:schemeClr>
-                          </a:solidFill>
-                        </a:ln>
-                      </wps:spPr>
-                      <wps:style>
-                        <a:lnRef idx="1">
-                          <a:schemeClr val="accent1"/>
-                        </a:lnRef>
-                        <a:fillRef idx="0">
-                          <a:schemeClr val="accent1"/>
-                        </a:fillRef>
-                        <a:effectRef idx="0">
-                          <a:schemeClr val="accent1"/>
-                        </a:effectRef>
-                        <a:fontRef idx="minor">
-                          <a:schemeClr val="tx1"/>
-                        </a:fontRef>
-                      </wps:style>
-                      <wps:bodyPr/>
-                    </wps:wsp>
-                  </a:graphicData>
-                </a:graphic>
-                <wp14:sizeRelH relativeFrom="margin">
-                  <wp14:pctWidth>0</wp14:pctWidth>
-                </wp14:sizeRelH>
-                <wp14:sizeRelV relativeFrom="margin">
-                  <wp14:pctHeight>0</wp14:pctHeight>
-                </wp14:sizeRelV>
-              </wp:anchor>
-            </w:drawing>
-          </mc:Choice>
-          <mc:Fallback>
-            <w:pict>
-              <v:line w14:anchorId="2D5AC46C" id="Прямая соединительная линия 8" o:spid="_x0000_s1026" style="position:absolute;flip:x;z-index:251660288;visibility:visible;mso-wrap-style:square;mso-width-percent:0;mso-height-percent:0;mso-wrap-distance-left:9pt;mso-wrap-distance-top:0;mso-wrap-distance-right:9pt;mso-wrap-distance-bottom:0;mso-position-horizontal:absolute;mso-position-horizontal-relative:text;mso-position-vertical:absolute;mso-position-vertical-relative:text;mso-width-percent:0;mso-height-percent:0;mso-width-relative:margin;mso-height-relative:margin" from="402.05pt,-89.95pt" to="402.05pt,536.5pt" o:gfxdata="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" strokecolor="#d8d8d8 [2732]" strokeweight=".5pt">
-                <v:stroke joinstyle="miter"/>
-              </v:line>
-            </w:pict>
-          </mc:Fallback>
-        </mc:AlternateContent>
-      </w:r>
     </w:p>
     <w:tbl>
       <w:tblPr>
@@ -3089,25 +3010,7 @@
                             <w:szCs w:val="14"/>
                             <w:lang w:val="en-US"/>
                           </w:rPr>
-                          <w:t>{d.i18n.executor</w:t>
-                        </w:r>
-                        <w:r>
-                          <w:rPr>
-                            <w:rFonts w:ascii="Open Sans" w:hAnsi="Open Sans" w:cs="Open Sans"/>
-                            <w:sz w:val="14"/>
-                            <w:szCs w:val="14"/>
-                            <w:lang w:val="en-US"/>
-                          </w:rPr>
-                          <w:t>Signature</w:t>
-                        </w:r>
-                        <w:r>
-                          <w:rPr>
-                            <w:rFonts w:ascii="Open Sans" w:hAnsi="Open Sans" w:cs="Open Sans"/>
-                            <w:sz w:val="14"/>
-                            <w:szCs w:val="14"/>
-                            <w:lang w:val="en-US"/>
-                          </w:rPr>
-                          <w:t>}</w:t>
+                          <w:t>{d.i18n.executorSignature}</w:t>
                         </w:r>
                       </w:p>
                     </w:tc>
@@ -3399,25 +3302,7 @@
                             <w:szCs w:val="14"/>
                             <w:lang w:val="en-US"/>
                           </w:rPr>
-                          <w:t>{d.i18n.</w:t>
-                        </w:r>
-                        <w:r>
-                          <w:rPr>
-                            <w:rFonts w:ascii="Open Sans" w:hAnsi="Open Sans" w:cs="Open Sans"/>
-                            <w:sz w:val="14"/>
-                            <w:szCs w:val="14"/>
-                            <w:lang w:val="en-US"/>
-                          </w:rPr>
-                          <w:t>client</w:t>
-                        </w:r>
-                        <w:r>
-                          <w:rPr>
-                            <w:rFonts w:ascii="Open Sans" w:hAnsi="Open Sans" w:cs="Open Sans"/>
-                            <w:sz w:val="14"/>
-                            <w:szCs w:val="14"/>
-                            <w:lang w:val="en-US"/>
-                          </w:rPr>
-                          <w:t>FullName}</w:t>
+                          <w:t>{d.i18n.clientFullName}</w:t>
                         </w:r>
                       </w:p>
                     </w:tc>
@@ -3445,25 +3330,7 @@
                             <w:szCs w:val="14"/>
                             <w:lang w:val="en-US"/>
                           </w:rPr>
-                          <w:t>{d.i18n.</w:t>
-                        </w:r>
-                        <w:r>
-                          <w:rPr>
-                            <w:rFonts w:ascii="Open Sans" w:hAnsi="Open Sans" w:cs="Open Sans"/>
-                            <w:sz w:val="14"/>
-                            <w:szCs w:val="14"/>
-                            <w:lang w:val="en-US"/>
-                          </w:rPr>
-                          <w:t>client</w:t>
-                        </w:r>
-                        <w:r>
-                          <w:rPr>
-                            <w:rFonts w:ascii="Open Sans" w:hAnsi="Open Sans" w:cs="Open Sans"/>
-                            <w:sz w:val="14"/>
-                            <w:szCs w:val="14"/>
-                            <w:lang w:val="en-US"/>
-                          </w:rPr>
-                          <w:t>Signature}</w:t>
+                          <w:t>{d.i18n.clientSignature}</w:t>
                         </w:r>
                       </w:p>
                     </w:tc>
@@ -3491,25 +3358,7 @@
                             <w:szCs w:val="14"/>
                             <w:lang w:val="en-US"/>
                           </w:rPr>
-                          <w:t>{d.i18n.</w:t>
-                        </w:r>
-                        <w:r>
-                          <w:rPr>
-                            <w:rFonts w:ascii="Open Sans" w:hAnsi="Open Sans" w:cs="Open Sans"/>
-                            <w:sz w:val="14"/>
-                            <w:szCs w:val="14"/>
-                            <w:lang w:val="en-US"/>
-                          </w:rPr>
-                          <w:t>completionDate</w:t>
-                        </w:r>
-                        <w:r>
-                          <w:rPr>
-                            <w:rFonts w:ascii="Open Sans" w:hAnsi="Open Sans" w:cs="Open Sans"/>
-                            <w:sz w:val="14"/>
-                            <w:szCs w:val="14"/>
-                            <w:lang w:val="en-US"/>
-                          </w:rPr>
-                          <w:t>}</w:t>
+                          <w:t>{d.i18n.completionDate}</w:t>
                         </w:r>
                       </w:p>
                     </w:tc>
@@ -3551,85 +3400,6 @@
           <w:lang w:val="en-US"/>
         </w:rPr>
       </w:pPr>
-      <w:r>
-        <w:rPr>
-          <w:rFonts w:ascii="Open Sans" w:hAnsi="Open Sans" w:cs="Open Sans"/>
-          <w:noProof/>
-          <w:sz w:val="14"/>
-          <w:szCs w:val="14"/>
-        </w:rPr>
-        <mc:AlternateContent>
-          <mc:Choice Requires="wps">
-            <w:drawing>
-              <wp:anchor distT="0" distB="0" distL="114300" distR="114300" simplePos="0" relativeHeight="251662336" behindDoc="0" locked="0" layoutInCell="1" allowOverlap="1" wp14:anchorId="2DAE2D44" wp14:editId="3B79A5D1">
-                <wp:simplePos x="0" y="0"/>
-                <wp:positionH relativeFrom="column">
-                  <wp:posOffset>5106035</wp:posOffset>
-                </wp:positionH>
-                <wp:positionV relativeFrom="paragraph">
-                  <wp:posOffset>-1543685</wp:posOffset>
-                </wp:positionV>
-                <wp:extent cx="0" cy="7955915"/>
-                <wp:effectExtent l="0" t="0" r="38100" b="26035"/>
-                <wp:wrapNone/>
-                <wp:docPr id="9" name="Прямая соединительная линия 9"/>
-                <wp:cNvGraphicFramePr/>
-                <a:graphic xmlns:a="http://schemas.openxmlformats.org/drawingml/2006/main">
-                  <a:graphicData uri="http://schemas.microsoft.com/office/word/2010/wordprocessingShape">
-                    <wps:wsp>
-                      <wps:cNvCnPr/>
-                      <wps:spPr>
-                        <a:xfrm flipH="1">
-                          <a:off x="0" y="0"/>
-                          <a:ext cx="0" cy="7955915"/>
-                        </a:xfrm>
-                        <a:prstGeom prst="line">
-                          <a:avLst/>
-                        </a:prstGeom>
-                        <a:ln>
-                          <a:solidFill>
-                            <a:schemeClr val="bg1">
-                              <a:lumMod val="85000"/>
-                            </a:schemeClr>
-                          </a:solidFill>
-                        </a:ln>
-                      </wps:spPr>
-                      <wps:style>
-                        <a:lnRef idx="1">
-                          <a:schemeClr val="accent1"/>
-                        </a:lnRef>
-                        <a:fillRef idx="0">
-                          <a:schemeClr val="accent1"/>
-                        </a:fillRef>
-                        <a:effectRef idx="0">
-                          <a:schemeClr val="accent1"/>
-                        </a:effectRef>
-                        <a:fontRef idx="minor">
-                          <a:schemeClr val="tx1"/>
-                        </a:fontRef>
-                      </wps:style>
-                      <wps:bodyPr/>
-                    </wps:wsp>
-                  </a:graphicData>
-                </a:graphic>
-                <wp14:sizeRelH relativeFrom="margin">
-                  <wp14:pctWidth>0</wp14:pctWidth>
-                </wp14:sizeRelH>
-                <wp14:sizeRelV relativeFrom="margin">
-                  <wp14:pctHeight>0</wp14:pctHeight>
-                </wp14:sizeRelV>
-              </wp:anchor>
-            </w:drawing>
-          </mc:Choice>
-          <mc:Fallback>
-            <w:pict>
-              <v:line w14:anchorId="4A13B08B" id="Прямая соединительная линия 9" o:spid="_x0000_s1026" style="position:absolute;flip:x;z-index:251662336;visibility:visible;mso-wrap-style:square;mso-width-percent:0;mso-height-percent:0;mso-wrap-distance-left:9pt;mso-wrap-distance-top:0;mso-wrap-distance-right:9pt;mso-wrap-distance-bottom:0;mso-position-horizontal:absolute;mso-position-horizontal-relative:text;mso-position-vertical:absolute;mso-position-vertical-relative:text;mso-width-percent:0;mso-height-percent:0;mso-width-relative:margin;mso-height-relative:margin" from="402.05pt,-121.55pt" to="402.05pt,504.9pt" o:gfxdata="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" strokecolor="#d8d8d8 [2732]" strokeweight=".5pt">
-                <v:stroke joinstyle="miter"/>
-              </v:line>
-            </w:pict>
-          </mc:Fallback>
-        </mc:AlternateContent>
-      </w:r>
     </w:p>
     <w:sectPr>
       <w:headerReference w:type="default" r:id="rId8"/>
@@ -4250,6 +4020,85 @@
         <w:lang w:val="en-US"/>
       </w:rPr>
     </w:pPr>
+    <w:r>
+      <w:rPr>
+        <w:rFonts w:ascii="Open Sans" w:hAnsi="Open Sans" w:cs="Open Sans"/>
+        <w:noProof/>
+        <w:sz w:val="14"/>
+        <w:szCs w:val="14"/>
+      </w:rPr>
+      <mc:AlternateContent>
+        <mc:Choice Requires="wps">
+          <w:drawing>
+            <wp:anchor distT="0" distB="0" distL="114300" distR="114300" simplePos="0" relativeHeight="251663360" behindDoc="0" locked="0" layoutInCell="1" allowOverlap="1" wp14:anchorId="5DA9BBDF" wp14:editId="3F9B92E2">
+              <wp:simplePos x="0" y="0"/>
+              <wp:positionH relativeFrom="column">
+                <wp:posOffset>5102860</wp:posOffset>
+              </wp:positionH>
+              <wp:positionV relativeFrom="paragraph">
+                <wp:posOffset>-376864</wp:posOffset>
+              </wp:positionV>
+              <wp:extent cx="0" cy="7955915"/>
+              <wp:effectExtent l="0" t="0" r="38100" b="26035"/>
+              <wp:wrapNone/>
+              <wp:docPr id="2" name="Прямая соединительная линия 2"/>
+              <wp:cNvGraphicFramePr/>
+              <a:graphic xmlns:a="http://schemas.openxmlformats.org/drawingml/2006/main">
+                <a:graphicData uri="http://schemas.microsoft.com/office/word/2010/wordprocessingShape">
+                  <wps:wsp>
+                    <wps:cNvCnPr/>
+                    <wps:spPr>
+                      <a:xfrm flipH="1">
+                        <a:off x="0" y="0"/>
+                        <a:ext cx="0" cy="7955915"/>
+                      </a:xfrm>
+                      <a:prstGeom prst="line">
+                        <a:avLst/>
+                      </a:prstGeom>
+                      <a:ln>
+                        <a:solidFill>
+                          <a:schemeClr val="bg1">
+                            <a:lumMod val="85000"/>
+                          </a:schemeClr>
+                        </a:solidFill>
+                      </a:ln>
+                    </wps:spPr>
+                    <wps:style>
+                      <a:lnRef idx="1">
+                        <a:schemeClr val="accent1"/>
+                      </a:lnRef>
+                      <a:fillRef idx="0">
+                        <a:schemeClr val="accent1"/>
+                      </a:fillRef>
+                      <a:effectRef idx="0">
+                        <a:schemeClr val="accent1"/>
+                      </a:effectRef>
+                      <a:fontRef idx="minor">
+                        <a:schemeClr val="tx1"/>
+                      </a:fontRef>
+                    </wps:style>
+                    <wps:bodyPr/>
+                  </wps:wsp>
+                </a:graphicData>
+              </a:graphic>
+              <wp14:sizeRelH relativeFrom="margin">
+                <wp14:pctWidth>0</wp14:pctWidth>
+              </wp14:sizeRelH>
+              <wp14:sizeRelV relativeFrom="margin">
+                <wp14:pctHeight>0</wp14:pctHeight>
+              </wp14:sizeRelV>
+            </wp:anchor>
+          </w:drawing>
+        </mc:Choice>
+        <mc:Fallback>
+          <w:pict>
+            <v:line w14:anchorId="72A24C5A" id="Прямая соединительная линия 2" o:spid="_x0000_s1026" style="position:absolute;flip:x;z-index:251663360;visibility:visible;mso-wrap-style:square;mso-width-percent:0;mso-height-percent:0;mso-wrap-distance-left:9pt;mso-wrap-distance-top:0;mso-wrap-distance-right:9pt;mso-wrap-distance-bottom:0;mso-position-horizontal:absolute;mso-position-horizontal-relative:text;mso-position-vertical:absolute;mso-position-vertical-relative:text;mso-width-percent:0;mso-height-percent:0;mso-width-relative:margin;mso-height-relative:margin" from="401.8pt,-29.65pt" to="401.8pt,596.8pt" o:gfxdata="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" strokecolor="#d8d8d8 [2732]" strokeweight=".5pt">
+              <v:stroke joinstyle="miter"/>
+            </v:line>
+          </w:pict>
+        </mc:Fallback>
+      </mc:AlternateContent>
+    </w:r>
     <w:r>
       <w:rPr>
         <w:rFonts w:ascii="Open Sans" w:hAnsi="Open Sans"/>

</xml_diff>